<commit_message>
New Particle effects! But need help on earth and electricity.
</commit_message>
<xml_diff>
--- a/Notes/VFX References.docx
+++ b/Notes/VFX References.docx
@@ -1,11 +1,8 @@
 
 <file path=word/document.xml><?xml version="1.0" encoding="utf-8"?>
-<w:document xmlns:wpc="http://schemas.microsoft.com/office/word/2010/wordprocessingCanvas" xmlns:cx="http://schemas.microsoft.com/office/drawing/2014/chartex" xmlns:cx1="http://schemas.microsoft.com/office/drawing/2015/9/8/chartex" xmlns:mc="http://schemas.openxmlformats.org/markup-compatibility/2006" xmlns:o="urn:schemas-microsoft-com:office:office" xmlns:r="http://schemas.openxmlformats.org/officeDocument/2006/relationships" xmlns:m="http://schemas.openxmlformats.org/officeDocument/2006/math" xmlns:v="urn:schemas-microsoft-com:vml" xmlns:wp14="http://schemas.microsoft.com/office/word/2010/wordprocessingDrawing" xmlns:wp="http://schemas.openxmlformats.org/drawingml/2006/wordprocessingDrawing" xmlns:w10="urn:schemas-microsoft-com:office:word" xmlns:w="http://schemas.openxmlformats.org/wordprocessingml/2006/main" xmlns:w14="http://schemas.microsoft.com/office/word/2010/wordml" xmlns:w15="http://schemas.microsoft.com/office/word/2012/wordml" xmlns:w16se="http://schemas.microsoft.com/office/word/2015/wordml/symex" xmlns:wpg="http://schemas.microsoft.com/office/word/2010/wordprocessingGroup" xmlns:wpi="http://schemas.microsoft.com/office/word/2010/wordprocessingInk" xmlns:wne="http://schemas.microsoft.com/office/word/2006/wordml" xmlns:wps="http://schemas.microsoft.com/office/word/2010/wordprocessingShape" mc:Ignorable="w14 w15 w16se wp14">
+<w:document xmlns:wpc="http://schemas.microsoft.com/office/word/2010/wordprocessingCanvas" xmlns:mo="http://schemas.microsoft.com/office/mac/office/2008/main" xmlns:mc="http://schemas.openxmlformats.org/markup-compatibility/2006" xmlns:mv="urn:schemas-microsoft-com:mac:vml" xmlns:o="urn:schemas-microsoft-com:office:office" xmlns:r="http://schemas.openxmlformats.org/officeDocument/2006/relationships" xmlns:m="http://schemas.openxmlformats.org/officeDocument/2006/math" xmlns:v="urn:schemas-microsoft-com:vml" xmlns:wp14="http://schemas.microsoft.com/office/word/2010/wordprocessingDrawing" xmlns:wp="http://schemas.openxmlformats.org/drawingml/2006/wordprocessingDrawing" xmlns:w10="urn:schemas-microsoft-com:office:word" xmlns:w="http://schemas.openxmlformats.org/wordprocessingml/2006/main" xmlns:w14="http://schemas.microsoft.com/office/word/2010/wordml" xmlns:w15="http://schemas.microsoft.com/office/word/2012/wordml" xmlns:wpg="http://schemas.microsoft.com/office/word/2010/wordprocessingGroup" xmlns:wpi="http://schemas.microsoft.com/office/word/2010/wordprocessingInk" xmlns:wne="http://schemas.microsoft.com/office/word/2006/wordml" xmlns:wps="http://schemas.microsoft.com/office/word/2010/wordprocessingShape" mc:Ignorable="w14 w15 wp14">
   <w:body>
-    <w:p>
-      <w:bookmarkStart w:id="0" w:name="_GoBack"/>
-    </w:p>
-    <w:bookmarkEnd w:id="0"/>
+    <w:p/>
     <w:p>
       <w:r>
         <w:t>Ground Pound Dust Cloud</w:t>
@@ -22,6 +19,24 @@
       </w:hyperlink>
     </w:p>
     <w:p/>
+    <w:p>
+      <w:r>
+        <w:t>Fireball Convertions</w:t>
+      </w:r>
+      <w:bookmarkStart w:id="0" w:name="_GoBack"/>
+      <w:bookmarkEnd w:id="0"/>
+    </w:p>
+    <w:p>
+      <w:hyperlink r:id="rId5" w:history="1">
+        <w:r>
+          <w:rPr>
+            <w:rStyle w:val="Hyperlink"/>
+          </w:rPr>
+          <w:t>https://www.youtube.com/watch?v=-P09r-ALN38</w:t>
+        </w:r>
+      </w:hyperlink>
+    </w:p>
+    <w:p/>
     <w:sectPr>
       <w:pgSz w:w="12240" w:h="15840"/>
       <w:pgMar w:top="1440" w:right="1440" w:bottom="1440" w:left="1440" w:header="720" w:footer="720" w:gutter="0"/>
@@ -33,7 +48,7 @@
 </file>
 
 <file path=word/styles.xml><?xml version="1.0" encoding="utf-8"?>
-<w:styles xmlns:mc="http://schemas.openxmlformats.org/markup-compatibility/2006" xmlns:r="http://schemas.openxmlformats.org/officeDocument/2006/relationships" xmlns:w="http://schemas.openxmlformats.org/wordprocessingml/2006/main" xmlns:w14="http://schemas.microsoft.com/office/word/2010/wordml" xmlns:w15="http://schemas.microsoft.com/office/word/2012/wordml" xmlns:w16se="http://schemas.microsoft.com/office/word/2015/wordml/symex" mc:Ignorable="w14 w15 w16se">
+<w:styles xmlns:mc="http://schemas.openxmlformats.org/markup-compatibility/2006" xmlns:r="http://schemas.openxmlformats.org/officeDocument/2006/relationships" xmlns:w="http://schemas.openxmlformats.org/wordprocessingml/2006/main" xmlns:w14="http://schemas.microsoft.com/office/word/2010/wordml" xmlns:w15="http://schemas.microsoft.com/office/word/2012/wordml" mc:Ignorable="w14 w15">
   <w:docDefaults>
     <w:rPrDefault>
       <w:rPr>
@@ -49,7 +64,7 @@
       </w:pPr>
     </w:pPrDefault>
   </w:docDefaults>
-  <w:latentStyles w:defLockedState="0" w:defUIPriority="99" w:defSemiHidden="0" w:defUnhideWhenUsed="0" w:defQFormat="0" w:count="371">
+  <w:latentStyles w:defLockedState="0" w:defUIPriority="99" w:defSemiHidden="0" w:defUnhideWhenUsed="0" w:defQFormat="0" w:count="382">
     <w:lsdException w:name="Normal" w:uiPriority="0" w:qFormat="1"/>
     <w:lsdException w:name="heading 1" w:uiPriority="9" w:qFormat="1"/>
     <w:lsdException w:name="heading 2" w:semiHidden="1" w:uiPriority="9" w:unhideWhenUsed="1" w:qFormat="1"/>
@@ -155,7 +170,6 @@
     <w:lsdException w:name="HTML Sample" w:semiHidden="1" w:unhideWhenUsed="1"/>
     <w:lsdException w:name="HTML Typewriter" w:semiHidden="1" w:unhideWhenUsed="1"/>
     <w:lsdException w:name="HTML Variable" w:semiHidden="1" w:unhideWhenUsed="1"/>
-    <w:lsdException w:name="Normal Table" w:semiHidden="1" w:unhideWhenUsed="1"/>
     <w:lsdException w:name="annotation subject" w:semiHidden="1" w:unhideWhenUsed="1"/>
     <w:lsdException w:name="No List" w:semiHidden="1" w:unhideWhenUsed="1"/>
     <w:lsdException w:name="Outline List 1" w:semiHidden="1" w:unhideWhenUsed="1"/>
@@ -201,11 +215,9 @@
     <w:lsdException w:name="Table Subtle 1" w:semiHidden="1" w:unhideWhenUsed="1"/>
     <w:lsdException w:name="Table Subtle 2" w:semiHidden="1" w:unhideWhenUsed="1"/>
     <w:lsdException w:name="Table Web 1" w:semiHidden="1" w:unhideWhenUsed="1"/>
-    <w:lsdException w:name="Table Web 2" w:semiHidden="1" w:unhideWhenUsed="1"/>
     <w:lsdException w:name="Table Web 3" w:semiHidden="1" w:unhideWhenUsed="1"/>
     <w:lsdException w:name="Balloon Text" w:semiHidden="1" w:unhideWhenUsed="1"/>
     <w:lsdException w:name="Table Grid" w:uiPriority="39"/>
-    <w:lsdException w:name="Table Theme" w:semiHidden="1" w:unhideWhenUsed="1"/>
     <w:lsdException w:name="Placeholder Text" w:semiHidden="1"/>
     <w:lsdException w:name="No Spacing" w:uiPriority="1" w:qFormat="1"/>
     <w:lsdException w:name="Light Shading" w:uiPriority="60"/>
@@ -421,6 +433,8 @@
     <w:lsdException w:name="List Table 5 Dark Accent 6" w:uiPriority="50"/>
     <w:lsdException w:name="List Table 6 Colorful Accent 6" w:uiPriority="51"/>
     <w:lsdException w:name="List Table 7 Colorful Accent 6" w:uiPriority="52"/>
+    <w:lsdException w:name="Mention" w:semiHidden="1" w:unhideWhenUsed="1"/>
+    <w:lsdException w:name="Smart Hyperlink" w:semiHidden="1" w:unhideWhenUsed="1"/>
   </w:latentStyles>
   <w:style w:type="paragraph" w:default="1" w:styleId="Normal">
     <w:name w:val="Normal"/>

</xml_diff>